<commit_message>
Revise guidelines (argumentum, prologue, epilogue)
</commit_message>
<xml_diff>
--- a/guidelines/Word-markup-guidelines.docx
+++ b/guidelines/Word-markup-guidelines.docx
@@ -3425,25 +3425,85 @@
           <w:szCs w:val="24"/>
           <w:lang w:val="en-GB"/>
         </w:rPr>
-        <w:t xml:space="preserve">For these additions, select the </w:t>
-      </w:r>
-      <w:r>
-        <w:rPr>
-          <w:b/>
-          <w:bCs/>
-          <w:sz w:val="24"/>
-          <w:szCs w:val="24"/>
-          <w:lang w:val="en-GB"/>
-        </w:rPr>
-        <w:t>format</w:t>
-      </w:r>
-      <w:r>
-        <w:rPr>
-          <w:sz w:val="24"/>
-          <w:szCs w:val="24"/>
-          <w:lang w:val="en-GB"/>
-        </w:rPr>
-        <w:t xml:space="preserve"> style “DraCor additions”.</w:t>
+        <w:t xml:space="preserve">Moreover, indicate whether the </w:t>
+      </w:r>
+      <w:r>
+        <w:rPr>
+          <w:sz w:val="24"/>
+          <w:szCs w:val="24"/>
+          <w:lang w:val="en-GB"/>
+        </w:rPr>
+        <w:t>argument</w:t>
+      </w:r>
+      <w:r>
+        <w:rPr>
+          <w:sz w:val="24"/>
+          <w:szCs w:val="24"/>
+          <w:lang w:val="en-GB"/>
+        </w:rPr>
+        <w:t>um</w:t>
+      </w:r>
+      <w:r>
+        <w:rPr>
+          <w:sz w:val="24"/>
+          <w:szCs w:val="24"/>
+          <w:lang w:val="en-GB"/>
+        </w:rPr>
+        <w:t xml:space="preserve"> is written in prose or verse by adding the respective attribute to the “/</w:t>
+      </w:r>
+      <w:proofErr w:type="spellStart"/>
+      <w:r>
+        <w:rPr>
+          <w:sz w:val="24"/>
+          <w:szCs w:val="24"/>
+          <w:lang w:val="en-GB"/>
+        </w:rPr>
+        <w:t>argument_start</w:t>
+      </w:r>
+      <w:proofErr w:type="spellEnd"/>
+      <w:r>
+        <w:rPr>
+          <w:sz w:val="24"/>
+          <w:szCs w:val="24"/>
+          <w:lang w:val="en-GB"/>
+        </w:rPr>
+        <w:t>/” line. Add the information “/</w:t>
+      </w:r>
+      <w:proofErr w:type="spellStart"/>
+      <w:r>
+        <w:rPr>
+          <w:sz w:val="24"/>
+          <w:szCs w:val="24"/>
+          <w:lang w:val="en-GB"/>
+        </w:rPr>
+        <w:t>argument_start</w:t>
+      </w:r>
+      <w:proofErr w:type="spellEnd"/>
+      <w:r>
+        <w:rPr>
+          <w:sz w:val="24"/>
+          <w:szCs w:val="24"/>
+          <w:lang w:val="en-GB"/>
+        </w:rPr>
+        <w:t>=prose/” or “/</w:t>
+      </w:r>
+      <w:proofErr w:type="spellStart"/>
+      <w:r>
+        <w:rPr>
+          <w:sz w:val="24"/>
+          <w:szCs w:val="24"/>
+          <w:lang w:val="en-GB"/>
+        </w:rPr>
+        <w:t>argument_start</w:t>
+      </w:r>
+      <w:proofErr w:type="spellEnd"/>
+      <w:r>
+        <w:rPr>
+          <w:sz w:val="24"/>
+          <w:szCs w:val="24"/>
+          <w:lang w:val="en-GB"/>
+        </w:rPr>
+        <w:t>=verse/”.</w:t>
       </w:r>
     </w:p>
     <w:p>
@@ -3461,49 +3521,27 @@
         <w:rPr>
           <w:sz w:val="24"/>
           <w:szCs w:val="24"/>
-          <w:highlight w:val="yellow"/>
-          <w:lang w:val="en-GB"/>
-        </w:rPr>
-        <w:t>[</w:t>
-      </w:r>
-      <w:r>
-        <w:rPr>
-          <w:rFonts w:cs="Calibri"/>
-          <w:sz w:val="24"/>
-          <w:szCs w:val="24"/>
-          <w:highlight w:val="yellow"/>
-          <w:lang w:val="en-GB"/>
-        </w:rPr>
-        <w:t>→ &lt;</w:t>
-      </w:r>
-      <w:r>
-        <w:rPr>
-          <w:rFonts w:cs="Calibri"/>
-          <w:sz w:val="24"/>
-          <w:szCs w:val="24"/>
-          <w:highlight w:val="yellow"/>
-          <w:lang w:val="en-GB"/>
-        </w:rPr>
-        <w:t>argumentum</w:t>
-      </w:r>
-      <w:r>
-        <w:rPr>
-          <w:rFonts w:cs="Calibri"/>
-          <w:sz w:val="24"/>
-          <w:szCs w:val="24"/>
-          <w:highlight w:val="yellow"/>
-          <w:lang w:val="en-GB"/>
-        </w:rPr>
-        <w:t>&gt;</w:t>
-      </w:r>
-      <w:r>
-        <w:rPr>
-          <w:sz w:val="24"/>
-          <w:szCs w:val="24"/>
-          <w:highlight w:val="yellow"/>
-          <w:lang w:val="en-GB"/>
-        </w:rPr>
-        <w:t>]</w:t>
+          <w:lang w:val="en-GB"/>
+        </w:rPr>
+        <w:t xml:space="preserve">For these additions, select the </w:t>
+      </w:r>
+      <w:r>
+        <w:rPr>
+          <w:b/>
+          <w:bCs/>
+          <w:sz w:val="24"/>
+          <w:szCs w:val="24"/>
+          <w:lang w:val="en-GB"/>
+        </w:rPr>
+        <w:t>format</w:t>
+      </w:r>
+      <w:r>
+        <w:rPr>
+          <w:sz w:val="24"/>
+          <w:szCs w:val="24"/>
+          <w:lang w:val="en-GB"/>
+        </w:rPr>
+        <w:t xml:space="preserve"> style “DraCor additions”.</w:t>
       </w:r>
     </w:p>
     <w:p>
@@ -3524,7 +3562,46 @@
           <w:highlight w:val="yellow"/>
           <w:lang w:val="en-GB"/>
         </w:rPr>
-        <w:t>[The argument is usually written in verse. Thus, the argument element contains l elements.]</w:t>
+        <w:t>[</w:t>
+      </w:r>
+      <w:r>
+        <w:rPr>
+          <w:rFonts w:cs="Calibri"/>
+          <w:sz w:val="24"/>
+          <w:szCs w:val="24"/>
+          <w:highlight w:val="yellow"/>
+          <w:lang w:val="en-GB"/>
+        </w:rPr>
+        <w:t>→ &lt;</w:t>
+      </w:r>
+      <w:r>
+        <w:rPr>
+          <w:rFonts w:cs="Calibri"/>
+          <w:sz w:val="24"/>
+          <w:szCs w:val="24"/>
+          <w:highlight w:val="yellow"/>
+          <w:lang w:val="en-GB"/>
+        </w:rPr>
+        <w:t>argumentum</w:t>
+      </w:r>
+      <w:r>
+        <w:rPr>
+          <w:rFonts w:cs="Calibri"/>
+          <w:sz w:val="24"/>
+          <w:szCs w:val="24"/>
+          <w:highlight w:val="yellow"/>
+          <w:lang w:val="en-GB"/>
+        </w:rPr>
+        <w:t>&gt;</w:t>
+      </w:r>
+      <w:r>
+        <w:rPr>
+          <w:sz w:val="24"/>
+          <w:szCs w:val="24"/>
+          <w:highlight w:val="yellow"/>
+          <w:lang w:val="en-GB"/>
+        </w:rPr>
+        <w:t>]</w:t>
       </w:r>
     </w:p>
     <w:p>
@@ -3885,6 +3962,7 @@
           <w:szCs w:val="24"/>
           <w:lang w:val="en-GB"/>
         </w:rPr>
+        <w:lastRenderedPageBreak/>
         <w:t>/act=1, scene=1/ [This part is added by the encoder.]</w:t>
       </w:r>
     </w:p>
@@ -3905,7 +3983,6 @@
           <w:szCs w:val="24"/>
           <w:lang w:val="en-GB"/>
         </w:rPr>
-        <w:lastRenderedPageBreak/>
         <w:t>ACTUS PRIMI SCENA PRIMA. [This part is given in the transcribed text.]</w:t>
       </w:r>
     </w:p>
@@ -4103,6 +4180,26 @@
           <w:highlight w:val="yellow"/>
           <w:lang w:val="en-GB"/>
         </w:rPr>
+        <w:t xml:space="preserve">div type </w:t>
+      </w:r>
+      <w:r>
+        <w:rPr>
+          <w:rFonts w:cs="Calibri"/>
+          <w:sz w:val="24"/>
+          <w:szCs w:val="24"/>
+          <w:highlight w:val="yellow"/>
+          <w:lang w:val="en-GB"/>
+        </w:rPr>
+        <w:t>="</w:t>
+      </w:r>
+      <w:r>
+        <w:rPr>
+          <w:rFonts w:cs="Calibri"/>
+          <w:sz w:val="24"/>
+          <w:szCs w:val="24"/>
+          <w:highlight w:val="yellow"/>
+          <w:lang w:val="en-GB"/>
+        </w:rPr>
         <w:t>prologue</w:t>
       </w:r>
       <w:r>
@@ -4113,6 +4210,16 @@
           <w:highlight w:val="yellow"/>
           <w:lang w:val="en-GB"/>
         </w:rPr>
+        <w:t>"</w:t>
+      </w:r>
+      <w:r>
+        <w:rPr>
+          <w:rFonts w:cs="Calibri"/>
+          <w:sz w:val="24"/>
+          <w:szCs w:val="24"/>
+          <w:highlight w:val="yellow"/>
+          <w:lang w:val="en-GB"/>
+        </w:rPr>
         <w:t>&gt;&lt;/</w:t>
       </w:r>
       <w:r>
@@ -4123,17 +4230,7 @@
           <w:highlight w:val="yellow"/>
           <w:lang w:val="en-GB"/>
         </w:rPr>
-        <w:t>prolo</w:t>
-      </w:r>
-      <w:r>
-        <w:rPr>
-          <w:rFonts w:cs="Calibri"/>
-          <w:sz w:val="24"/>
-          <w:szCs w:val="24"/>
-          <w:highlight w:val="yellow"/>
-          <w:lang w:val="en-GB"/>
-        </w:rPr>
-        <w:t>gue</w:t>
+        <w:t>div</w:t>
       </w:r>
       <w:r>
         <w:rPr>
@@ -4244,6 +4341,16 @@
           <w:highlight w:val="yellow"/>
           <w:lang w:val="en-GB"/>
         </w:rPr>
+        <w:t>div type ="</w:t>
+      </w:r>
+      <w:r>
+        <w:rPr>
+          <w:rFonts w:cs="Calibri"/>
+          <w:sz w:val="24"/>
+          <w:szCs w:val="24"/>
+          <w:highlight w:val="yellow"/>
+          <w:lang w:val="en-GB"/>
+        </w:rPr>
         <w:t>epilogue</w:t>
       </w:r>
       <w:r>
@@ -4254,6 +4361,16 @@
           <w:highlight w:val="yellow"/>
           <w:lang w:val="en-GB"/>
         </w:rPr>
+        <w:t>"</w:t>
+      </w:r>
+      <w:r>
+        <w:rPr>
+          <w:rFonts w:cs="Calibri"/>
+          <w:sz w:val="24"/>
+          <w:szCs w:val="24"/>
+          <w:highlight w:val="yellow"/>
+          <w:lang w:val="en-GB"/>
+        </w:rPr>
         <w:t>&gt;&lt;/</w:t>
       </w:r>
       <w:r>
@@ -4264,7 +4381,7 @@
           <w:highlight w:val="yellow"/>
           <w:lang w:val="en-GB"/>
         </w:rPr>
-        <w:t>epilogue</w:t>
+        <w:t>div</w:t>
       </w:r>
       <w:r>
         <w:rPr>
@@ -4749,7 +4866,16 @@
           <w:szCs w:val="24"/>
           <w:lang w:val="en-GB"/>
         </w:rPr>
-        <w:t>By experience, this step may be quite time-consuming. If the transcriber used some format to highlight the speaker attributions, e.g., bold or Italics, and if you are quite familiar with the Find and Replace function in Word, you may try out the following.</w:t>
+        <w:t xml:space="preserve">By experience, this step may be quite time-consuming. If the transcriber used some format to highlight the speaker attributions, e.g., bold or Italics, and if </w:t>
+      </w:r>
+      <w:r>
+        <w:rPr>
+          <w:sz w:val="24"/>
+          <w:szCs w:val="24"/>
+          <w:lang w:val="en-GB"/>
+        </w:rPr>
+        <w:lastRenderedPageBreak/>
+        <w:t>you are quite familiar with the Find and Replace function in Word, you may try out the following.</w:t>
       </w:r>
     </w:p>
     <w:p>
@@ -4769,7 +4895,6 @@
           <w:szCs w:val="24"/>
           <w:lang w:val="en-GB"/>
         </w:rPr>
-        <w:lastRenderedPageBreak/>
         <w:t xml:space="preserve">Open the Find and Replace dialogue box (CTRL+H). Click “More” to see all options. </w:t>
       </w:r>
       <w:r>
@@ -5018,7 +5143,7 @@
           <w:szCs w:val="24"/>
           <w:lang w:val="en-GB"/>
         </w:rPr>
-        <w:t xml:space="preserve"> by inserting the @ character before the first word of the verse part. The @ character should not be preceded or followed by a space, respectively. The @character is formatted using the format style “DraCor mark verse part”.</w:t>
+        <w:t xml:space="preserve"> by inserting the @ character before the first word of the verse part. The @ character should not be followed by a space. The @character is formatted using the format style “DraCor mark verse part”.</w:t>
       </w:r>
     </w:p>
     <w:p>
@@ -5408,7 +5533,25 @@
           <w:szCs w:val="24"/>
           <w:lang w:val="en-GB"/>
         </w:rPr>
-        <w:t>(from Gnapheus’ “</w:t>
+        <w:t xml:space="preserve">(from </w:t>
+      </w:r>
+      <w:proofErr w:type="spellStart"/>
+      <w:r>
+        <w:rPr>
+          <w:sz w:val="24"/>
+          <w:szCs w:val="24"/>
+          <w:lang w:val="en-GB"/>
+        </w:rPr>
+        <w:t>Gnapheus</w:t>
+      </w:r>
+      <w:proofErr w:type="spellEnd"/>
+      <w:r>
+        <w:rPr>
+          <w:sz w:val="24"/>
+          <w:szCs w:val="24"/>
+          <w:lang w:val="en-GB"/>
+        </w:rPr>
+        <w:t>’ “</w:t>
       </w:r>
       <w:proofErr w:type="spellStart"/>
       <w:r>
@@ -5474,6 +5617,7 @@
         <w:rPr>
           <w:rStyle w:val="DraCormarkversepart"/>
         </w:rPr>
+        <w:lastRenderedPageBreak/>
         <w:t>@</w:t>
       </w:r>
       <w:r>
@@ -5533,7 +5677,6 @@
         <w:rPr>
           <w:rStyle w:val="DraCorspeakerattribution"/>
         </w:rPr>
-        <w:lastRenderedPageBreak/>
         <w:t>Philautus</w:t>
       </w:r>
       <w:proofErr w:type="spellEnd"/>
@@ -5869,15 +6012,7 @@
           <w:szCs w:val="24"/>
           <w:lang w:val="en-GB"/>
         </w:rPr>
-        <w:t xml:space="preserve">single words or a passage within a speech are written in </w:t>
-      </w:r>
-      <w:r>
-        <w:rPr>
-          <w:sz w:val="24"/>
-          <w:szCs w:val="24"/>
-          <w:lang w:val="en-GB"/>
-        </w:rPr>
-        <w:t>a language other than Neo-Latin</w:t>
+        <w:t>single words or a passage within a speech are written in a language other than Neo-Latin</w:t>
       </w:r>
       <w:r>
         <w:rPr>
@@ -6437,6 +6572,7 @@
           <w:szCs w:val="24"/>
           <w:lang w:val="en-GB"/>
         </w:rPr>
+        <w:lastRenderedPageBreak/>
         <w:t>The additions are formatted using the style “DraCor additions”.</w:t>
       </w:r>
     </w:p>
@@ -6458,7 +6594,6 @@
           <w:highlight w:val="yellow"/>
           <w:lang w:val="en-GB"/>
         </w:rPr>
-        <w:lastRenderedPageBreak/>
         <w:t>[</w:t>
       </w:r>
       <w:r>
@@ -6629,7 +6764,6 @@
         <w:docPartUnique/>
       </w:docPartObj>
     </w:sdtPr>
-    <w:sdtEndPr/>
     <w:sdtContent>
       <w:p>
         <w:pPr>

</xml_diff>